<commit_message>
Pattern splitting in run normalizer.
</commit_message>
<xml_diff>
--- a/src/test/resources/template.docx
+++ b/src/test/resources/template.docx
@@ -247,6 +247,14 @@
           <w:lang w:val="en-US"/>
         </w:rPr>
         <w:t xml:space="preserve">. </w:t>
+      </w:r>
+      <w:r>
+        <w:rPr>
+          <w:color w:val="000000"/>
+          <w:szCs w:val="21"/>
+          <w:lang w:val="en-US"/>
+        </w:rPr>
+        <w:t xml:space="preserve"> ${weight} ${height} test string ${width} . </w:t>
       </w:r>
       <w:proofErr w:type="spellStart"/>
       <w:r>

</xml_diff>

<commit_message>
Split process fixing in run normalization.
</commit_message>
<xml_diff>
--- a/src/test/resources/template.docx
+++ b/src/test/resources/template.docx
@@ -255,6 +255,14 @@
           <w:lang w:val="en-US"/>
         </w:rPr>
         <w:t xml:space="preserve"> ${weight} ${height} test string ${width} . </w:t>
+      </w:r>
+      <w:r>
+        <w:rPr>
+          <w:color w:val="000000"/>
+          <w:szCs w:val="21"/>
+          <w:lang w:val="en-US"/>
+        </w:rPr>
+        <w:t xml:space="preserve"> [{width: 20} ${manufacturer} [{date: "dd.MM.YYYY"} ${releaseDate}]]; [{width: 20} ${manufacturer} [{date: "dd.MM.YYYY"} ${releaseDate}]]  </w:t>
       </w:r>
       <w:proofErr w:type="spellStart"/>
       <w:r>

</xml_diff>